<commit_message>
Add PDFTron WebViewer and jsPDF dependencies; update document generation logic
</commit_message>
<xml_diff>
--- a/front/public/docs/Coordenador-Requerimento.docx
+++ b/front/public/docs/Coordenador-Requerimento.docx
@@ -790,21 +790,6 @@
     </w:p>
     <w:p>
       <w:pPr>
-        <w:keepNext w:val="0"/>
-        <w:keepLines w:val="0"/>
-        <w:pageBreakBefore w:val="0"/>
-        <w:widowControl w:val="0"/>
-        <w:pBdr>
-          <w:top w:space="0" w:sz="0" w:val="nil"/>
-          <w:left w:space="0" w:sz="0" w:val="nil"/>
-          <w:bottom w:space="0" w:sz="0" w:val="nil"/>
-          <w:right w:space="0" w:sz="0" w:val="nil"/>
-          <w:between w:space="0" w:sz="0" w:val="nil"/>
-        </w:pBdr>
-        <w:shd w:fill="auto" w:val="clear"/>
-        <w:spacing w:after="0" w:before="102" w:line="240" w:lineRule="auto"/>
-        <w:ind w:left="0" w:right="0" w:firstLine="0"/>
-        <w:jc w:val="left"/>
         <w:rPr>
           <w:rFonts w:ascii="Arial" w:cs="Arial" w:eastAsia="Arial" w:hAnsi="Arial"/>
           <w:b w:val="0"/>
@@ -819,6 +804,17 @@
           <w:vertAlign w:val="baseline"/>
         </w:rPr>
       </w:pPr>
+      <w:bookmarkStart w:colFirst="0" w:colLast="0" w:name="_n6q9mgazj2h4" w:id="0"/>
+      <w:bookmarkEnd w:id="0"/>
+      <w:r>
+        <w:rPr>
+          <w:rFonts w:ascii="Times New Roman" w:cs="Times New Roman" w:eastAsia="Times New Roman" w:hAnsi="Times New Roman"/>
+          <w:sz w:val="20"/>
+          <w:szCs w:val="20"/>
+          <w:rtl w:val="0"/>
+        </w:rPr>
+        <w:t xml:space="preserve">{#alunos}</w:t>
+      </w:r>
       <w:r>
         <w:rPr>
           <w:rtl w:val="0"/>
@@ -1065,7 +1061,7 @@
               <w:shd w:fill="auto" w:val="clear"/>
               <w:spacing w:after="0" w:before="0" w:line="240" w:lineRule="auto"/>
               <w:ind w:left="0" w:right="0" w:firstLine="0"/>
-              <w:jc w:val="center"/>
+              <w:jc w:val="left"/>
               <w:rPr>
                 <w:rFonts w:ascii="Times New Roman" w:cs="Times New Roman" w:eastAsia="Times New Roman" w:hAnsi="Times New Roman"/>
                 <w:sz w:val="20"/>
@@ -1100,7 +1096,7 @@
               <w:shd w:fill="auto" w:val="clear"/>
               <w:spacing w:after="0" w:before="0" w:line="240" w:lineRule="auto"/>
               <w:ind w:left="0" w:right="0" w:firstLine="0"/>
-              <w:jc w:val="center"/>
+              <w:jc w:val="left"/>
               <w:rPr>
                 <w:rFonts w:ascii="Times New Roman" w:cs="Times New Roman" w:eastAsia="Times New Roman" w:hAnsi="Times New Roman"/>
                 <w:sz w:val="20"/>
@@ -1284,7 +1280,7 @@
                 <w:vertAlign w:val="baseline"/>
                 <w:rtl w:val="0"/>
               </w:rPr>
-              <w:t xml:space="preserve">}</w:t>
+              <w:t xml:space="preserve">} </w:t>
             </w:r>
           </w:p>
         </w:tc>
@@ -1292,20 +1288,6 @@
     </w:tbl>
     <w:p>
       <w:pPr>
-        <w:keepNext w:val="0"/>
-        <w:keepLines w:val="0"/>
-        <w:pageBreakBefore w:val="0"/>
-        <w:widowControl w:val="0"/>
-        <w:pBdr>
-          <w:top w:space="0" w:sz="0" w:val="nil"/>
-          <w:left w:space="0" w:sz="0" w:val="nil"/>
-          <w:bottom w:space="0" w:sz="0" w:val="nil"/>
-          <w:right w:space="0" w:sz="0" w:val="nil"/>
-          <w:between w:space="0" w:sz="0" w:val="nil"/>
-        </w:pBdr>
-        <w:shd w:fill="auto" w:val="clear"/>
-        <w:spacing w:after="0" w:before="0" w:line="240" w:lineRule="auto"/>
-        <w:ind w:left="0" w:right="0" w:firstLine="0"/>
         <w:jc w:val="left"/>
         <w:rPr>
           <w:rFonts w:ascii="Arial" w:cs="Arial" w:eastAsia="Arial" w:hAnsi="Arial"/>
@@ -2385,6 +2367,44 @@
           <w:rtl w:val="0"/>
         </w:rPr>
         <w:t xml:space="preserve">{/certs}</w:t>
+      </w:r>
+    </w:p>
+    <w:p>
+      <w:pPr>
+        <w:ind w:right="1759"/>
+        <w:rPr>
+          <w:rFonts w:ascii="Calibri" w:cs="Calibri" w:eastAsia="Calibri" w:hAnsi="Calibri"/>
+          <w:sz w:val="24"/>
+          <w:szCs w:val="24"/>
+        </w:rPr>
+      </w:pPr>
+      <w:r>
+        <w:rPr>
+          <w:rtl w:val="0"/>
+        </w:rPr>
+      </w:r>
+    </w:p>
+    <w:p>
+      <w:pPr>
+        <w:rPr>
+          <w:rFonts w:ascii="Calibri" w:cs="Calibri" w:eastAsia="Calibri" w:hAnsi="Calibri"/>
+          <w:sz w:val="24"/>
+          <w:szCs w:val="24"/>
+        </w:rPr>
+      </w:pPr>
+      <w:r>
+        <w:rPr>
+          <w:rFonts w:ascii="Times New Roman" w:cs="Times New Roman" w:eastAsia="Times New Roman" w:hAnsi="Times New Roman"/>
+          <w:sz w:val="20"/>
+          <w:szCs w:val="20"/>
+          <w:rtl w:val="0"/>
+        </w:rPr>
+        <w:t xml:space="preserve">{/alunos}</w:t>
+      </w:r>
+      <w:r>
+        <w:rPr>
+          <w:rtl w:val="0"/>
+        </w:rPr>
       </w:r>
     </w:p>
     <w:p>

</xml_diff>

<commit_message>
Update CourseDetailPage and contabilizarHoras page; add complementary hours fields and refactor document generation logic
</commit_message>
<xml_diff>
--- a/front/public/docs/Coordenador-Requerimento.docx
+++ b/front/public/docs/Coordenador-Requerimento.docx
@@ -723,24 +723,41 @@
           <w:vertAlign w:val="baseline"/>
           <w:rtl w:val="0"/>
         </w:rPr>
-        <w:t xml:space="preserve">Eu, João Almeida e Silva, Coordenador do Curso de </w:t>
+        <w:t xml:space="preserve">Eu, </w:t>
+      </w:r>
+      <w:r>
+        <w:rPr>
+          <w:sz w:val="24"/>
+          <w:szCs w:val="24"/>
+          <w:rtl w:val="0"/>
+        </w:rPr>
+        <w:t xml:space="preserve">{Coordenador} </w:t>
       </w:r>
       <w:r>
         <w:rPr>
           <w:rFonts w:ascii="Arial" w:cs="Arial" w:eastAsia="Arial" w:hAnsi="Arial"/>
+          <w:b w:val="0"/>
+          <w:i w:val="0"/>
+          <w:smallCaps w:val="0"/>
+          <w:strike w:val="0"/>
+          <w:color w:val="000000"/>
+          <w:sz w:val="24"/>
+          <w:szCs w:val="24"/>
+          <w:u w:val="none"/>
+          <w:shd w:fill="auto" w:val="clear"/>
+          <w:vertAlign w:val="baseline"/>
+          <w:rtl w:val="0"/>
+        </w:rPr>
+        <w:t xml:space="preserve">, Coordenador do Curso de </w:t>
+      </w:r>
+      <w:r>
+        <w:rPr>
           <w:b w:val="1"/>
-          <w:i w:val="0"/>
-          <w:smallCaps w:val="0"/>
-          <w:strike w:val="0"/>
-          <w:color w:val="000000"/>
-          <w:sz w:val="24"/>
-          <w:szCs w:val="24"/>
-          <w:u w:val="none"/>
-          <w:shd w:fill="auto" w:val="clear"/>
-          <w:vertAlign w:val="baseline"/>
-          <w:rtl w:val="0"/>
-        </w:rPr>
-        <w:t xml:space="preserve">Engenharia de Software</w:t>
+          <w:sz w:val="24"/>
+          <w:szCs w:val="24"/>
+          <w:rtl w:val="0"/>
+        </w:rPr>
+        <w:t xml:space="preserve">{curso}</w:t>
       </w:r>
       <w:r>
         <w:rPr>
@@ -758,6 +775,34 @@
           <w:rtl w:val="0"/>
         </w:rPr>
         <w:t xml:space="preserve">, requeiro ao Registro Escolar a notificação de aproveitamento das cargas horárias das Atividades Complementares do estudante especificado a seguir.</w:t>
+      </w:r>
+    </w:p>
+    <w:p>
+      <w:pPr>
+        <w:keepNext w:val="0"/>
+        <w:keepLines w:val="0"/>
+        <w:pageBreakBefore w:val="0"/>
+        <w:widowControl w:val="0"/>
+        <w:pBdr>
+          <w:top w:space="0" w:sz="0" w:val="nil"/>
+          <w:left w:space="0" w:sz="0" w:val="nil"/>
+          <w:bottom w:space="0" w:sz="0" w:val="nil"/>
+          <w:right w:space="0" w:sz="0" w:val="nil"/>
+          <w:between w:space="0" w:sz="0" w:val="nil"/>
+        </w:pBdr>
+        <w:shd w:fill="auto" w:val="clear"/>
+        <w:spacing w:after="0" w:before="0" w:line="276" w:lineRule="auto"/>
+        <w:ind w:left="23" w:right="46" w:firstLine="0"/>
+        <w:jc w:val="both"/>
+        <w:rPr>
+          <w:sz w:val="24"/>
+          <w:szCs w:val="24"/>
+        </w:rPr>
+      </w:pPr>
+      <w:r>
+        <w:rPr>
+          <w:rtl w:val="0"/>
+        </w:rPr>
       </w:r>
     </w:p>
     <w:p>
@@ -1032,7 +1077,7 @@
       <w:tr>
         <w:trPr>
           <w:cantSplit w:val="0"/>
-          <w:trHeight w:val="1359" w:hRule="atLeast"/>
+          <w:trHeight w:val="390" w:hRule="atLeast"/>
           <w:tblHeader w:val="0"/>
         </w:trPr>
         <w:tc>
@@ -1062,6 +1107,37 @@
               <w:spacing w:after="0" w:before="0" w:line="240" w:lineRule="auto"/>
               <w:ind w:left="0" w:right="0" w:firstLine="0"/>
               <w:jc w:val="left"/>
+              <w:rPr>
+                <w:rFonts w:ascii="Times New Roman" w:cs="Times New Roman" w:eastAsia="Times New Roman" w:hAnsi="Times New Roman"/>
+                <w:sz w:val="20"/>
+                <w:szCs w:val="20"/>
+              </w:rPr>
+            </w:pPr>
+            <w:bookmarkStart w:colFirst="0" w:colLast="0" w:name="_zh8kd3csjr65" w:id="1"/>
+            <w:bookmarkEnd w:id="1"/>
+            <w:r>
+              <w:rPr>
+                <w:rtl w:val="0"/>
+              </w:rPr>
+            </w:r>
+          </w:p>
+          <w:p>
+            <w:pPr>
+              <w:keepNext w:val="0"/>
+              <w:keepLines w:val="0"/>
+              <w:pageBreakBefore w:val="0"/>
+              <w:widowControl w:val="0"/>
+              <w:pBdr>
+                <w:top w:space="0" w:sz="0" w:val="nil"/>
+                <w:left w:space="0" w:sz="0" w:val="nil"/>
+                <w:bottom w:space="0" w:sz="0" w:val="nil"/>
+                <w:right w:space="0" w:sz="0" w:val="nil"/>
+                <w:between w:space="0" w:sz="0" w:val="nil"/>
+              </w:pBdr>
+              <w:shd w:fill="auto" w:val="clear"/>
+              <w:spacing w:after="0" w:before="0" w:line="240" w:lineRule="auto"/>
+              <w:ind w:left="0" w:right="0" w:firstLine="0"/>
+              <w:jc w:val="center"/>
               <w:rPr>
                 <w:rFonts w:ascii="Times New Roman" w:cs="Times New Roman" w:eastAsia="Times New Roman" w:hAnsi="Times New Roman"/>
                 <w:sz w:val="20"/>
@@ -1103,8 +1179,8 @@
                 <w:szCs w:val="20"/>
               </w:rPr>
             </w:pPr>
-            <w:bookmarkStart w:colFirst="0" w:colLast="0" w:name="_vx8b8p9wqg7o" w:id="1"/>
-            <w:bookmarkEnd w:id="1"/>
+            <w:bookmarkStart w:colFirst="0" w:colLast="0" w:name="_vx8b8p9wqg7o" w:id="2"/>
+            <w:bookmarkEnd w:id="2"/>
             <w:r>
               <w:rPr>
                 <w:rtl w:val="0"/>
@@ -1122,6 +1198,35 @@
             </w:tcBorders>
             <w:shd w:fill="auto" w:val="clear"/>
           </w:tcPr>
+          <w:p>
+            <w:pPr>
+              <w:keepNext w:val="0"/>
+              <w:keepLines w:val="0"/>
+              <w:pageBreakBefore w:val="0"/>
+              <w:widowControl w:val="0"/>
+              <w:pBdr>
+                <w:top w:space="0" w:sz="0" w:val="nil"/>
+                <w:left w:space="0" w:sz="0" w:val="nil"/>
+                <w:bottom w:space="0" w:sz="0" w:val="nil"/>
+                <w:right w:space="0" w:sz="0" w:val="nil"/>
+                <w:between w:space="0" w:sz="0" w:val="nil"/>
+              </w:pBdr>
+              <w:shd w:fill="auto" w:val="clear"/>
+              <w:spacing w:after="0" w:before="0" w:line="240" w:lineRule="auto"/>
+              <w:ind w:left="0" w:right="0" w:firstLine="0"/>
+              <w:jc w:val="center"/>
+              <w:rPr>
+                <w:rFonts w:ascii="Times New Roman" w:cs="Times New Roman" w:eastAsia="Times New Roman" w:hAnsi="Times New Roman"/>
+                <w:sz w:val="20"/>
+                <w:szCs w:val="20"/>
+              </w:rPr>
+            </w:pPr>
+            <w:r>
+              <w:rPr>
+                <w:rtl w:val="0"/>
+              </w:rPr>
+            </w:r>
+          </w:p>
           <w:p>
             <w:pPr>
               <w:keepNext w:val="0"/>
@@ -1227,6 +1332,35 @@
               <w:jc w:val="center"/>
               <w:rPr>
                 <w:rFonts w:ascii="Times New Roman" w:cs="Times New Roman" w:eastAsia="Times New Roman" w:hAnsi="Times New Roman"/>
+                <w:sz w:val="20"/>
+                <w:szCs w:val="20"/>
+              </w:rPr>
+            </w:pPr>
+            <w:r>
+              <w:rPr>
+                <w:rtl w:val="0"/>
+              </w:rPr>
+            </w:r>
+          </w:p>
+          <w:p>
+            <w:pPr>
+              <w:keepNext w:val="0"/>
+              <w:keepLines w:val="0"/>
+              <w:pageBreakBefore w:val="0"/>
+              <w:widowControl w:val="0"/>
+              <w:pBdr>
+                <w:top w:space="0" w:sz="0" w:val="nil"/>
+                <w:left w:space="0" w:sz="0" w:val="nil"/>
+                <w:bottom w:space="0" w:sz="0" w:val="nil"/>
+                <w:right w:space="0" w:sz="0" w:val="nil"/>
+                <w:between w:space="0" w:sz="0" w:val="nil"/>
+              </w:pBdr>
+              <w:shd w:fill="auto" w:val="clear"/>
+              <w:spacing w:after="0" w:before="0" w:line="240" w:lineRule="auto"/>
+              <w:ind w:left="0" w:right="0" w:firstLine="0"/>
+              <w:jc w:val="center"/>
+              <w:rPr>
+                <w:rFonts w:ascii="Times New Roman" w:cs="Times New Roman" w:eastAsia="Times New Roman" w:hAnsi="Times New Roman"/>
                 <w:b w:val="0"/>
                 <w:i w:val="0"/>
                 <w:smallCaps w:val="0"/>
@@ -1326,19 +1460,82 @@
         <w:spacing w:after="0" w:before="0" w:line="240" w:lineRule="auto"/>
         <w:ind w:left="0" w:right="0" w:firstLine="0"/>
         <w:jc w:val="left"/>
-        <w:rPr>
-          <w:rFonts w:ascii="Arial" w:cs="Arial" w:eastAsia="Arial" w:hAnsi="Arial"/>
-          <w:b w:val="0"/>
-          <w:i w:val="0"/>
-          <w:smallCaps w:val="0"/>
-          <w:strike w:val="0"/>
-          <w:color w:val="000000"/>
-          <w:sz w:val="22"/>
-          <w:szCs w:val="22"/>
-          <w:u w:val="none"/>
-          <w:shd w:fill="auto" w:val="clear"/>
-          <w:vertAlign w:val="baseline"/>
-        </w:rPr>
+        <w:rPr/>
+      </w:pPr>
+      <w:r>
+        <w:rPr>
+          <w:rtl w:val="0"/>
+        </w:rPr>
+      </w:r>
+    </w:p>
+    <w:p>
+      <w:pPr>
+        <w:keepNext w:val="0"/>
+        <w:keepLines w:val="0"/>
+        <w:pageBreakBefore w:val="0"/>
+        <w:widowControl w:val="0"/>
+        <w:pBdr>
+          <w:top w:space="0" w:sz="0" w:val="nil"/>
+          <w:left w:space="0" w:sz="0" w:val="nil"/>
+          <w:bottom w:space="0" w:sz="0" w:val="nil"/>
+          <w:right w:space="0" w:sz="0" w:val="nil"/>
+          <w:between w:space="0" w:sz="0" w:val="nil"/>
+        </w:pBdr>
+        <w:shd w:fill="auto" w:val="clear"/>
+        <w:spacing w:after="0" w:before="0" w:line="240" w:lineRule="auto"/>
+        <w:ind w:left="0" w:right="0" w:firstLine="0"/>
+        <w:jc w:val="left"/>
+        <w:rPr/>
+      </w:pPr>
+      <w:r>
+        <w:rPr>
+          <w:rtl w:val="0"/>
+        </w:rPr>
+      </w:r>
+    </w:p>
+    <w:p>
+      <w:pPr>
+        <w:keepNext w:val="0"/>
+        <w:keepLines w:val="0"/>
+        <w:pageBreakBefore w:val="0"/>
+        <w:widowControl w:val="0"/>
+        <w:pBdr>
+          <w:top w:space="0" w:sz="0" w:val="nil"/>
+          <w:left w:space="0" w:sz="0" w:val="nil"/>
+          <w:bottom w:space="0" w:sz="0" w:val="nil"/>
+          <w:right w:space="0" w:sz="0" w:val="nil"/>
+          <w:between w:space="0" w:sz="0" w:val="nil"/>
+        </w:pBdr>
+        <w:shd w:fill="auto" w:val="clear"/>
+        <w:spacing w:after="0" w:before="0" w:line="240" w:lineRule="auto"/>
+        <w:ind w:left="0" w:right="0" w:firstLine="0"/>
+        <w:jc w:val="left"/>
+        <w:rPr/>
+      </w:pPr>
+      <w:r>
+        <w:rPr>
+          <w:rtl w:val="0"/>
+        </w:rPr>
+      </w:r>
+    </w:p>
+    <w:p>
+      <w:pPr>
+        <w:keepNext w:val="0"/>
+        <w:keepLines w:val="0"/>
+        <w:pageBreakBefore w:val="0"/>
+        <w:widowControl w:val="0"/>
+        <w:pBdr>
+          <w:top w:space="0" w:sz="0" w:val="nil"/>
+          <w:left w:space="0" w:sz="0" w:val="nil"/>
+          <w:bottom w:space="0" w:sz="0" w:val="nil"/>
+          <w:right w:space="0" w:sz="0" w:val="nil"/>
+          <w:between w:space="0" w:sz="0" w:val="nil"/>
+        </w:pBdr>
+        <w:shd w:fill="auto" w:val="clear"/>
+        <w:spacing w:after="0" w:before="0" w:line="240" w:lineRule="auto"/>
+        <w:ind w:left="0" w:right="0" w:firstLine="0"/>
+        <w:jc w:val="left"/>
+        <w:rPr/>
       </w:pPr>
       <w:r>
         <w:rPr>
@@ -1457,17 +1654,8 @@
         <w:ind w:left="0" w:right="0" w:firstLine="0"/>
         <w:jc w:val="left"/>
         <w:rPr>
-          <w:rFonts w:ascii="Arial" w:cs="Arial" w:eastAsia="Arial" w:hAnsi="Arial"/>
-          <w:b w:val="0"/>
-          <w:i w:val="0"/>
-          <w:smallCaps w:val="0"/>
-          <w:strike w:val="0"/>
-          <w:color w:val="000000"/>
           <w:sz w:val="20"/>
           <w:szCs w:val="20"/>
-          <w:u w:val="none"/>
-          <w:shd w:fill="auto" w:val="clear"/>
-          <w:vertAlign w:val="baseline"/>
         </w:rPr>
       </w:pPr>
       <w:r>
@@ -1746,34 +1934,18 @@
         <w:jc w:val="center"/>
         <w:rPr>
           <w:rFonts w:ascii="Calibri" w:cs="Calibri" w:eastAsia="Calibri" w:hAnsi="Calibri"/>
-          <w:b w:val="0"/>
-          <w:i w:val="0"/>
-          <w:smallCaps w:val="0"/>
-          <w:strike w:val="0"/>
-          <w:color w:val="000000"/>
-          <w:sz w:val="24"/>
-          <w:szCs w:val="24"/>
-          <w:u w:val="none"/>
-          <w:shd w:fill="auto" w:val="clear"/>
-          <w:vertAlign w:val="baseline"/>
-        </w:rPr>
-      </w:pPr>
-      <w:r>
-        <w:rPr>
-          <w:rFonts w:ascii="Calibri" w:cs="Calibri" w:eastAsia="Calibri" w:hAnsi="Calibri"/>
-          <w:b w:val="0"/>
-          <w:i w:val="0"/>
-          <w:smallCaps w:val="0"/>
-          <w:strike w:val="0"/>
-          <w:color w:val="000000"/>
-          <w:sz w:val="24"/>
-          <w:szCs w:val="24"/>
-          <w:u w:val="none"/>
-          <w:shd w:fill="auto" w:val="clear"/>
-          <w:vertAlign w:val="baseline"/>
-          <w:rtl w:val="0"/>
-        </w:rPr>
-        <w:t xml:space="preserve">João Almeida e Silva</w:t>
+          <w:sz w:val="24"/>
+          <w:szCs w:val="24"/>
+        </w:rPr>
+      </w:pPr>
+      <w:r>
+        <w:rPr>
+          <w:rFonts w:ascii="Calibri" w:cs="Calibri" w:eastAsia="Calibri" w:hAnsi="Calibri"/>
+          <w:sz w:val="24"/>
+          <w:szCs w:val="24"/>
+          <w:rtl w:val="0"/>
+        </w:rPr>
+        <w:t xml:space="preserve">{Coordenador}</w:t>
       </w:r>
     </w:p>
     <w:p>
@@ -1794,40 +1966,36 @@
         <w:ind w:left="1746" w:right="1759" w:firstLine="0"/>
         <w:jc w:val="center"/>
         <w:rPr>
-          <w:rFonts w:ascii="Arial" w:cs="Arial" w:eastAsia="Arial" w:hAnsi="Arial"/>
-          <w:b w:val="0"/>
-          <w:i w:val="0"/>
-          <w:smallCaps w:val="0"/>
-          <w:strike w:val="0"/>
-          <w:color w:val="000000"/>
-          <w:sz w:val="24"/>
-          <w:szCs w:val="24"/>
-          <w:u w:val="none"/>
-          <w:shd w:fill="auto" w:val="clear"/>
-          <w:vertAlign w:val="baseline"/>
-        </w:rPr>
-      </w:pPr>
-      <w:r>
-        <w:rPr>
-          <w:rFonts w:ascii="Calibri" w:cs="Calibri" w:eastAsia="Calibri" w:hAnsi="Calibri"/>
-          <w:b w:val="0"/>
-          <w:i w:val="0"/>
-          <w:smallCaps w:val="0"/>
-          <w:strike w:val="0"/>
-          <w:color w:val="000000"/>
-          <w:sz w:val="24"/>
-          <w:szCs w:val="24"/>
-          <w:u w:val="none"/>
-          <w:shd w:fill="auto" w:val="clear"/>
-          <w:vertAlign w:val="baseline"/>
-          <w:rtl w:val="0"/>
-        </w:rPr>
-        <w:t xml:space="preserve">Coordenador do Curso de Engenharia de Software Portaria n° 605, DOU de 08/06/2020</w:t>
-      </w:r>
-      <w:r>
-        <w:rPr>
-          <w:rtl w:val="0"/>
-        </w:rPr>
+          <w:rFonts w:ascii="Calibri" w:cs="Calibri" w:eastAsia="Calibri" w:hAnsi="Calibri"/>
+          <w:sz w:val="24"/>
+          <w:szCs w:val="24"/>
+        </w:rPr>
+      </w:pPr>
+      <w:r>
+        <w:rPr>
+          <w:rFonts w:ascii="Calibri" w:cs="Calibri" w:eastAsia="Calibri" w:hAnsi="Calibri"/>
+          <w:b w:val="0"/>
+          <w:i w:val="0"/>
+          <w:smallCaps w:val="0"/>
+          <w:strike w:val="0"/>
+          <w:color w:val="000000"/>
+          <w:sz w:val="24"/>
+          <w:szCs w:val="24"/>
+          <w:u w:val="none"/>
+          <w:shd w:fill="auto" w:val="clear"/>
+          <w:vertAlign w:val="baseline"/>
+          <w:rtl w:val="0"/>
+        </w:rPr>
+        <w:t xml:space="preserve">Coordenador do Curso de </w:t>
+      </w:r>
+      <w:r>
+        <w:rPr>
+          <w:rFonts w:ascii="Calibri" w:cs="Calibri" w:eastAsia="Calibri" w:hAnsi="Calibri"/>
+          <w:sz w:val="24"/>
+          <w:szCs w:val="24"/>
+          <w:rtl w:val="0"/>
+        </w:rPr>
+        <w:t xml:space="preserve">{curso}</w:t>
       </w:r>
     </w:p>
     <w:p>
@@ -1863,6 +2031,58 @@
       </w:pPr>
       <w:r>
         <w:rPr>
+          <w:rFonts w:ascii="Calibri" w:cs="Calibri" w:eastAsia="Calibri" w:hAnsi="Calibri"/>
+          <w:b w:val="0"/>
+          <w:i w:val="0"/>
+          <w:smallCaps w:val="0"/>
+          <w:strike w:val="0"/>
+          <w:color w:val="000000"/>
+          <w:sz w:val="24"/>
+          <w:szCs w:val="24"/>
+          <w:u w:val="none"/>
+          <w:shd w:fill="auto" w:val="clear"/>
+          <w:vertAlign w:val="baseline"/>
+          <w:rtl w:val="0"/>
+        </w:rPr>
+        <w:t xml:space="preserve">Portaria n° </w:t>
+      </w:r>
+      <w:r>
+        <w:rPr>
+          <w:rFonts w:ascii="Calibri" w:cs="Calibri" w:eastAsia="Calibri" w:hAnsi="Calibri"/>
+          <w:sz w:val="24"/>
+          <w:szCs w:val="24"/>
+          <w:rtl w:val="0"/>
+        </w:rPr>
+        <w:t xml:space="preserve">{Portaria}</w:t>
+      </w:r>
+      <w:r>
+        <w:rPr>
+          <w:rFonts w:ascii="Calibri" w:cs="Calibri" w:eastAsia="Calibri" w:hAnsi="Calibri"/>
+          <w:b w:val="0"/>
+          <w:i w:val="0"/>
+          <w:smallCaps w:val="0"/>
+          <w:strike w:val="0"/>
+          <w:color w:val="000000"/>
+          <w:sz w:val="24"/>
+          <w:szCs w:val="24"/>
+          <w:u w:val="none"/>
+          <w:shd w:fill="auto" w:val="clear"/>
+          <w:vertAlign w:val="baseline"/>
+          <w:rtl w:val="0"/>
+        </w:rPr>
+        <w:t xml:space="preserve">, DOU de </w:t>
+      </w:r>
+      <w:r>
+        <w:rPr>
+          <w:rFonts w:ascii="Calibri" w:cs="Calibri" w:eastAsia="Calibri" w:hAnsi="Calibri"/>
+          <w:sz w:val="24"/>
+          <w:szCs w:val="24"/>
+          <w:rtl w:val="0"/>
+        </w:rPr>
+        <w:t xml:space="preserve">{DOU}</w:t>
+      </w:r>
+      <w:r>
+        <w:rPr>
           <w:rtl w:val="0"/>
         </w:rPr>
       </w:r>
@@ -2155,6 +2375,122 @@
           <w:u w:val="none"/>
           <w:shd w:fill="auto" w:val="clear"/>
           <w:vertAlign w:val="baseline"/>
+        </w:rPr>
+      </w:pPr>
+      <w:r>
+        <w:rPr>
+          <w:rtl w:val="0"/>
+        </w:rPr>
+      </w:r>
+    </w:p>
+    <w:p>
+      <w:pPr>
+        <w:keepNext w:val="0"/>
+        <w:keepLines w:val="0"/>
+        <w:pageBreakBefore w:val="0"/>
+        <w:widowControl w:val="0"/>
+        <w:pBdr>
+          <w:top w:space="0" w:sz="0" w:val="nil"/>
+          <w:left w:space="0" w:sz="0" w:val="nil"/>
+          <w:bottom w:space="0" w:sz="0" w:val="nil"/>
+          <w:right w:space="0" w:sz="0" w:val="nil"/>
+          <w:between w:space="0" w:sz="0" w:val="nil"/>
+        </w:pBdr>
+        <w:shd w:fill="auto" w:val="clear"/>
+        <w:spacing w:after="0" w:before="0" w:line="240" w:lineRule="auto"/>
+        <w:ind w:left="1746" w:right="1759" w:firstLine="0"/>
+        <w:jc w:val="center"/>
+        <w:rPr>
+          <w:rFonts w:ascii="Calibri" w:cs="Calibri" w:eastAsia="Calibri" w:hAnsi="Calibri"/>
+          <w:sz w:val="24"/>
+          <w:szCs w:val="24"/>
+        </w:rPr>
+      </w:pPr>
+      <w:r>
+        <w:rPr>
+          <w:rtl w:val="0"/>
+        </w:rPr>
+      </w:r>
+    </w:p>
+    <w:p>
+      <w:pPr>
+        <w:keepNext w:val="0"/>
+        <w:keepLines w:val="0"/>
+        <w:pageBreakBefore w:val="0"/>
+        <w:widowControl w:val="0"/>
+        <w:pBdr>
+          <w:top w:space="0" w:sz="0" w:val="nil"/>
+          <w:left w:space="0" w:sz="0" w:val="nil"/>
+          <w:bottom w:space="0" w:sz="0" w:val="nil"/>
+          <w:right w:space="0" w:sz="0" w:val="nil"/>
+          <w:between w:space="0" w:sz="0" w:val="nil"/>
+        </w:pBdr>
+        <w:shd w:fill="auto" w:val="clear"/>
+        <w:spacing w:after="0" w:before="0" w:line="240" w:lineRule="auto"/>
+        <w:ind w:left="1746" w:right="1759" w:firstLine="0"/>
+        <w:jc w:val="center"/>
+        <w:rPr>
+          <w:rFonts w:ascii="Calibri" w:cs="Calibri" w:eastAsia="Calibri" w:hAnsi="Calibri"/>
+          <w:sz w:val="24"/>
+          <w:szCs w:val="24"/>
+        </w:rPr>
+      </w:pPr>
+      <w:r>
+        <w:rPr>
+          <w:rtl w:val="0"/>
+        </w:rPr>
+      </w:r>
+    </w:p>
+    <w:p>
+      <w:pPr>
+        <w:keepNext w:val="0"/>
+        <w:keepLines w:val="0"/>
+        <w:pageBreakBefore w:val="0"/>
+        <w:widowControl w:val="0"/>
+        <w:pBdr>
+          <w:top w:space="0" w:sz="0" w:val="nil"/>
+          <w:left w:space="0" w:sz="0" w:val="nil"/>
+          <w:bottom w:space="0" w:sz="0" w:val="nil"/>
+          <w:right w:space="0" w:sz="0" w:val="nil"/>
+          <w:between w:space="0" w:sz="0" w:val="nil"/>
+        </w:pBdr>
+        <w:shd w:fill="auto" w:val="clear"/>
+        <w:spacing w:after="0" w:before="0" w:line="240" w:lineRule="auto"/>
+        <w:ind w:left="1746" w:right="1759" w:firstLine="0"/>
+        <w:jc w:val="center"/>
+        <w:rPr>
+          <w:rFonts w:ascii="Calibri" w:cs="Calibri" w:eastAsia="Calibri" w:hAnsi="Calibri"/>
+          <w:sz w:val="24"/>
+          <w:szCs w:val="24"/>
+        </w:rPr>
+      </w:pPr>
+      <w:r>
+        <w:rPr>
+          <w:rtl w:val="0"/>
+        </w:rPr>
+      </w:r>
+    </w:p>
+    <w:p>
+      <w:pPr>
+        <w:keepNext w:val="0"/>
+        <w:keepLines w:val="0"/>
+        <w:pageBreakBefore w:val="0"/>
+        <w:widowControl w:val="0"/>
+        <w:pBdr>
+          <w:top w:space="0" w:sz="0" w:val="nil"/>
+          <w:left w:space="0" w:sz="0" w:val="nil"/>
+          <w:bottom w:space="0" w:sz="0" w:val="nil"/>
+          <w:right w:space="0" w:sz="0" w:val="nil"/>
+          <w:between w:space="0" w:sz="0" w:val="nil"/>
+        </w:pBdr>
+        <w:shd w:fill="auto" w:val="clear"/>
+        <w:spacing w:after="0" w:before="0" w:line="240" w:lineRule="auto"/>
+        <w:ind w:left="1746" w:right="1759" w:firstLine="0"/>
+        <w:jc w:val="center"/>
+        <w:rPr>
+          <w:rFonts w:ascii="Calibri" w:cs="Calibri" w:eastAsia="Calibri" w:hAnsi="Calibri"/>
+          <w:sz w:val="24"/>
+          <w:szCs w:val="24"/>
         </w:rPr>
       </w:pPr>
       <w:r>

</xml_diff>

<commit_message>
feat: add new fields to CertificadoConcluidoResponse interface
- Added 'instituicao' (string | null), 'periodoLetivo' (string | null), and 'totalPeriodos' (number) to the CertificadoConcluidoResponse interface in alunoService.ts.
</commit_message>
<xml_diff>
--- a/front/public/docs/Coordenador-Requerimento.docx
+++ b/front/public/docs/Coordenador-Requerimento.docx
@@ -849,7 +849,7 @@
           <w:vertAlign w:val="baseline"/>
         </w:rPr>
       </w:pPr>
-      <w:bookmarkStart w:colFirst="0" w:colLast="0" w:name="_n6q9mgazj2h4" w:id="0"/>
+      <w:bookmarkStart w:colFirst="0" w:colLast="0" w:name="_hvc2h7s0k7li" w:id="0"/>
       <w:bookmarkEnd w:id="0"/>
       <w:r>
         <w:rPr>
@@ -907,7 +907,6 @@
             <w:pPr>
               <w:keepNext w:val="0"/>
               <w:keepLines w:val="0"/>
-              <w:pageBreakBefore w:val="0"/>
               <w:widowControl w:val="0"/>
               <w:pBdr>
                 <w:top w:space="0" w:sz="0" w:val="nil"/>
@@ -967,7 +966,6 @@
             <w:pPr>
               <w:keepNext w:val="0"/>
               <w:keepLines w:val="0"/>
-              <w:pageBreakBefore w:val="0"/>
               <w:widowControl w:val="0"/>
               <w:pBdr>
                 <w:top w:space="0" w:sz="0" w:val="nil"/>
@@ -1027,7 +1025,6 @@
             <w:pPr>
               <w:keepNext w:val="0"/>
               <w:keepLines w:val="0"/>
-              <w:pageBreakBefore w:val="0"/>
               <w:widowControl w:val="0"/>
               <w:pBdr>
                 <w:top w:space="0" w:sz="0" w:val="nil"/>
@@ -1094,7 +1091,6 @@
             <w:pPr>
               <w:keepNext w:val="0"/>
               <w:keepLines w:val="0"/>
-              <w:pageBreakBefore w:val="0"/>
               <w:widowControl w:val="0"/>
               <w:pBdr>
                 <w:top w:space="0" w:sz="0" w:val="nil"/>
@@ -1113,7 +1109,7 @@
                 <w:szCs w:val="20"/>
               </w:rPr>
             </w:pPr>
-            <w:bookmarkStart w:colFirst="0" w:colLast="0" w:name="_zh8kd3csjr65" w:id="1"/>
+            <w:bookmarkStart w:colFirst="0" w:colLast="0" w:name="_3ez9q95tow6" w:id="1"/>
             <w:bookmarkEnd w:id="1"/>
             <w:r>
               <w:rPr>
@@ -1125,7 +1121,6 @@
             <w:pPr>
               <w:keepNext w:val="0"/>
               <w:keepLines w:val="0"/>
-              <w:pageBreakBefore w:val="0"/>
               <w:widowControl w:val="0"/>
               <w:pBdr>
                 <w:top w:space="0" w:sz="0" w:val="nil"/>
@@ -1144,8 +1139,6 @@
                 <w:szCs w:val="20"/>
               </w:rPr>
             </w:pPr>
-            <w:bookmarkStart w:colFirst="0" w:colLast="0" w:name="_n6q9mgazj2h4" w:id="0"/>
-            <w:bookmarkEnd w:id="0"/>
             <w:r>
               <w:rPr>
                 <w:rFonts w:ascii="Times New Roman" w:cs="Times New Roman" w:eastAsia="Times New Roman" w:hAnsi="Times New Roman"/>
@@ -1160,7 +1153,6 @@
             <w:pPr>
               <w:keepNext w:val="0"/>
               <w:keepLines w:val="0"/>
-              <w:pageBreakBefore w:val="0"/>
               <w:widowControl w:val="0"/>
               <w:pBdr>
                 <w:top w:space="0" w:sz="0" w:val="nil"/>
@@ -1179,7 +1171,7 @@
                 <w:szCs w:val="20"/>
               </w:rPr>
             </w:pPr>
-            <w:bookmarkStart w:colFirst="0" w:colLast="0" w:name="_vx8b8p9wqg7o" w:id="2"/>
+            <w:bookmarkStart w:colFirst="0" w:colLast="0" w:name="_e5ywrf5h29m" w:id="2"/>
             <w:bookmarkEnd w:id="2"/>
             <w:r>
               <w:rPr>
@@ -1202,7 +1194,6 @@
             <w:pPr>
               <w:keepNext w:val="0"/>
               <w:keepLines w:val="0"/>
-              <w:pageBreakBefore w:val="0"/>
               <w:widowControl w:val="0"/>
               <w:pBdr>
                 <w:top w:space="0" w:sz="0" w:val="nil"/>
@@ -1231,7 +1222,6 @@
             <w:pPr>
               <w:keepNext w:val="0"/>
               <w:keepLines w:val="0"/>
-              <w:pageBreakBefore w:val="0"/>
               <w:widowControl w:val="0"/>
               <w:pBdr>
                 <w:top w:space="0" w:sz="0" w:val="nil"/>
@@ -1317,7 +1307,6 @@
             <w:pPr>
               <w:keepNext w:val="0"/>
               <w:keepLines w:val="0"/>
-              <w:pageBreakBefore w:val="0"/>
               <w:widowControl w:val="0"/>
               <w:pBdr>
                 <w:top w:space="0" w:sz="0" w:val="nil"/>
@@ -1346,7 +1335,6 @@
             <w:pPr>
               <w:keepNext w:val="0"/>
               <w:keepLines w:val="0"/>
-              <w:pageBreakBefore w:val="0"/>
               <w:widowControl w:val="0"/>
               <w:pBdr>
                 <w:top w:space="0" w:sz="0" w:val="nil"/>
@@ -1818,12 +1806,12 @@
               <wp:anchor allowOverlap="1" behindDoc="0" distB="0" distT="0" distL="0" distR="0" hidden="0" layoutInCell="1" locked="0" relativeHeight="0" simplePos="0">
                 <wp:simplePos x="0" y="0"/>
                 <wp:positionH relativeFrom="column">
-                  <wp:posOffset>863600</wp:posOffset>
+                  <wp:posOffset>858563</wp:posOffset>
                 </wp:positionH>
                 <wp:positionV relativeFrom="paragraph">
-                  <wp:posOffset>254000</wp:posOffset>
+                  <wp:posOffset>248963</wp:posOffset>
                 </wp:positionV>
-                <wp:extent cx="4023995" cy="12700"/>
+                <wp:extent cx="4034070" cy="22775"/>
                 <wp:effectExtent b="0" l="0" r="0" t="0"/>
                 <wp:wrapTopAndBottom distB="0" distT="0"/>
                 <wp:docPr id="1" name=""/>
@@ -1875,12 +1863,12 @@
               <wp:anchor allowOverlap="1" behindDoc="0" distB="0" distT="0" distL="0" distR="0" hidden="0" layoutInCell="1" locked="0" relativeHeight="0" simplePos="0">
                 <wp:simplePos x="0" y="0"/>
                 <wp:positionH relativeFrom="column">
-                  <wp:posOffset>863600</wp:posOffset>
+                  <wp:posOffset>858563</wp:posOffset>
                 </wp:positionH>
                 <wp:positionV relativeFrom="paragraph">
-                  <wp:posOffset>254000</wp:posOffset>
+                  <wp:posOffset>248963</wp:posOffset>
                 </wp:positionV>
-                <wp:extent cx="4023995" cy="12700"/>
+                <wp:extent cx="4034070" cy="22775"/>
                 <wp:effectExtent b="0" l="0" r="0" t="0"/>
                 <wp:wrapTopAndBottom distB="0" distT="0"/>
                 <wp:docPr id="1" name="image2.png"/>
@@ -1901,7 +1889,7 @@
                       <pic:spPr>
                         <a:xfrm>
                           <a:off x="0" y="0"/>
-                          <a:ext cx="4023995" cy="12700"/>
+                          <a:ext cx="4034070" cy="22775"/>
                         </a:xfrm>
                         <a:prstGeom prst="rect"/>
                         <a:ln/>
@@ -2679,11 +2667,301 @@
       <w:r>
         <w:rPr>
           <w:rFonts w:ascii="Calibri" w:cs="Calibri" w:eastAsia="Calibri" w:hAnsi="Calibri"/>
-          <w:sz w:val="24"/>
-          <w:szCs w:val="24"/>
-          <w:rtl w:val="0"/>
-        </w:rPr>
-        <w:t xml:space="preserve">{idx}. {title} – {cargaHoraria} h  ({periodo})</w:t>
+          <w:b w:val="1"/>
+          <w:sz w:val="24"/>
+          <w:szCs w:val="24"/>
+          <w:rtl w:val="0"/>
+        </w:rPr>
+        <w:t xml:space="preserve">Título</w:t>
+      </w:r>
+      <w:r>
+        <w:rPr>
+          <w:rFonts w:ascii="Calibri" w:cs="Calibri" w:eastAsia="Calibri" w:hAnsi="Calibri"/>
+          <w:sz w:val="24"/>
+          <w:szCs w:val="24"/>
+          <w:rtl w:val="0"/>
+        </w:rPr>
+        <w:t xml:space="preserve">: {tituloAtividade}</w:t>
+      </w:r>
+    </w:p>
+    <w:p>
+      <w:pPr>
+        <w:ind w:right="1759"/>
+        <w:rPr>
+          <w:rFonts w:ascii="Calibri" w:cs="Calibri" w:eastAsia="Calibri" w:hAnsi="Calibri"/>
+          <w:sz w:val="24"/>
+          <w:szCs w:val="24"/>
+        </w:rPr>
+      </w:pPr>
+      <w:r>
+        <w:rPr>
+          <w:rFonts w:ascii="Calibri" w:cs="Calibri" w:eastAsia="Calibri" w:hAnsi="Calibri"/>
+          <w:b w:val="1"/>
+          <w:sz w:val="24"/>
+          <w:szCs w:val="24"/>
+          <w:rtl w:val="0"/>
+        </w:rPr>
+        <w:t xml:space="preserve">Instituição</w:t>
+      </w:r>
+      <w:r>
+        <w:rPr>
+          <w:rFonts w:ascii="Calibri" w:cs="Calibri" w:eastAsia="Calibri" w:hAnsi="Calibri"/>
+          <w:sz w:val="24"/>
+          <w:szCs w:val="24"/>
+          <w:rtl w:val="0"/>
+        </w:rPr>
+        <w:t xml:space="preserve">: {instituicao}</w:t>
+      </w:r>
+    </w:p>
+    <w:p>
+      <w:pPr>
+        <w:ind w:right="1759"/>
+        <w:rPr>
+          <w:rFonts w:ascii="Calibri" w:cs="Calibri" w:eastAsia="Calibri" w:hAnsi="Calibri"/>
+          <w:sz w:val="24"/>
+          <w:szCs w:val="24"/>
+        </w:rPr>
+      </w:pPr>
+      <w:r>
+        <w:rPr>
+          <w:rFonts w:ascii="Calibri" w:cs="Calibri" w:eastAsia="Calibri" w:hAnsi="Calibri"/>
+          <w:b w:val="1"/>
+          <w:sz w:val="24"/>
+          <w:szCs w:val="24"/>
+          <w:rtl w:val="0"/>
+        </w:rPr>
+        <w:t xml:space="preserve">Local</w:t>
+      </w:r>
+      <w:r>
+        <w:rPr>
+          <w:rFonts w:ascii="Calibri" w:cs="Calibri" w:eastAsia="Calibri" w:hAnsi="Calibri"/>
+          <w:sz w:val="24"/>
+          <w:szCs w:val="24"/>
+          <w:rtl w:val="0"/>
+        </w:rPr>
+        <w:t xml:space="preserve">: {localRealizacao}</w:t>
+      </w:r>
+    </w:p>
+    <w:p>
+      <w:pPr>
+        <w:ind w:right="1759"/>
+        <w:rPr>
+          <w:rFonts w:ascii="Calibri" w:cs="Calibri" w:eastAsia="Calibri" w:hAnsi="Calibri"/>
+          <w:sz w:val="24"/>
+          <w:szCs w:val="24"/>
+        </w:rPr>
+      </w:pPr>
+      <w:r>
+        <w:rPr>
+          <w:rFonts w:ascii="Calibri" w:cs="Calibri" w:eastAsia="Calibri" w:hAnsi="Calibri"/>
+          <w:b w:val="1"/>
+          <w:sz w:val="24"/>
+          <w:szCs w:val="24"/>
+          <w:rtl w:val="0"/>
+        </w:rPr>
+        <w:t xml:space="preserve">Categoria</w:t>
+      </w:r>
+      <w:r>
+        <w:rPr>
+          <w:rFonts w:ascii="Calibri" w:cs="Calibri" w:eastAsia="Calibri" w:hAnsi="Calibri"/>
+          <w:sz w:val="24"/>
+          <w:szCs w:val="24"/>
+          <w:rtl w:val="0"/>
+        </w:rPr>
+        <w:t xml:space="preserve">: {categoria}</w:t>
+      </w:r>
+    </w:p>
+    <w:p>
+      <w:pPr>
+        <w:ind w:right="1759"/>
+        <w:rPr>
+          <w:rFonts w:ascii="Calibri" w:cs="Calibri" w:eastAsia="Calibri" w:hAnsi="Calibri"/>
+          <w:sz w:val="24"/>
+          <w:szCs w:val="24"/>
+        </w:rPr>
+      </w:pPr>
+      <w:r>
+        <w:rPr>
+          <w:rFonts w:ascii="Calibri" w:cs="Calibri" w:eastAsia="Calibri" w:hAnsi="Calibri"/>
+          <w:b w:val="1"/>
+          <w:sz w:val="24"/>
+          <w:szCs w:val="24"/>
+          <w:rtl w:val="0"/>
+        </w:rPr>
+        <w:t xml:space="preserve">Período Letivo</w:t>
+      </w:r>
+      <w:r>
+        <w:rPr>
+          <w:rFonts w:ascii="Calibri" w:cs="Calibri" w:eastAsia="Calibri" w:hAnsi="Calibri"/>
+          <w:sz w:val="24"/>
+          <w:szCs w:val="24"/>
+          <w:rtl w:val="0"/>
+        </w:rPr>
+        <w:t xml:space="preserve">: {periodoLetivoFaculdade}</w:t>
+      </w:r>
+    </w:p>
+    <w:p>
+      <w:pPr>
+        <w:ind w:right="1759"/>
+        <w:rPr>
+          <w:rFonts w:ascii="Calibri" w:cs="Calibri" w:eastAsia="Calibri" w:hAnsi="Calibri"/>
+          <w:sz w:val="24"/>
+          <w:szCs w:val="24"/>
+        </w:rPr>
+      </w:pPr>
+      <w:r>
+        <w:rPr>
+          <w:rFonts w:ascii="Calibri" w:cs="Calibri" w:eastAsia="Calibri" w:hAnsi="Calibri"/>
+          <w:b w:val="1"/>
+          <w:sz w:val="24"/>
+          <w:szCs w:val="24"/>
+          <w:rtl w:val="0"/>
+        </w:rPr>
+        <w:t xml:space="preserve">Carga Horária</w:t>
+      </w:r>
+      <w:r>
+        <w:rPr>
+          <w:rFonts w:ascii="Calibri" w:cs="Calibri" w:eastAsia="Calibri" w:hAnsi="Calibri"/>
+          <w:sz w:val="24"/>
+          <w:szCs w:val="24"/>
+          <w:rtl w:val="0"/>
+        </w:rPr>
+        <w:t xml:space="preserve">: {cargaHoraria}h</w:t>
+      </w:r>
+    </w:p>
+    <w:p>
+      <w:pPr>
+        <w:ind w:right="1759"/>
+        <w:rPr>
+          <w:rFonts w:ascii="Calibri" w:cs="Calibri" w:eastAsia="Calibri" w:hAnsi="Calibri"/>
+          <w:sz w:val="24"/>
+          <w:szCs w:val="24"/>
+        </w:rPr>
+      </w:pPr>
+      <w:r>
+        <w:rPr>
+          <w:rFonts w:ascii="Calibri" w:cs="Calibri" w:eastAsia="Calibri" w:hAnsi="Calibri"/>
+          <w:b w:val="1"/>
+          <w:sz w:val="24"/>
+          <w:szCs w:val="24"/>
+          <w:rtl w:val="0"/>
+        </w:rPr>
+        <w:t xml:space="preserve">Data de Início</w:t>
+      </w:r>
+      <w:r>
+        <w:rPr>
+          <w:rFonts w:ascii="Calibri" w:cs="Calibri" w:eastAsia="Calibri" w:hAnsi="Calibri"/>
+          <w:sz w:val="24"/>
+          <w:szCs w:val="24"/>
+          <w:rtl w:val="0"/>
+        </w:rPr>
+        <w:t xml:space="preserve">: {dataInicioAtividade}</w:t>
+      </w:r>
+    </w:p>
+    <w:p>
+      <w:pPr>
+        <w:ind w:right="1759"/>
+        <w:rPr>
+          <w:rFonts w:ascii="Calibri" w:cs="Calibri" w:eastAsia="Calibri" w:hAnsi="Calibri"/>
+          <w:sz w:val="24"/>
+          <w:szCs w:val="24"/>
+        </w:rPr>
+      </w:pPr>
+      <w:r>
+        <w:rPr>
+          <w:rFonts w:ascii="Calibri" w:cs="Calibri" w:eastAsia="Calibri" w:hAnsi="Calibri"/>
+          <w:b w:val="1"/>
+          <w:sz w:val="24"/>
+          <w:szCs w:val="24"/>
+          <w:rtl w:val="0"/>
+        </w:rPr>
+        <w:t xml:space="preserve">Data de Fim</w:t>
+      </w:r>
+      <w:r>
+        <w:rPr>
+          <w:rFonts w:ascii="Calibri" w:cs="Calibri" w:eastAsia="Calibri" w:hAnsi="Calibri"/>
+          <w:sz w:val="24"/>
+          <w:szCs w:val="24"/>
+          <w:rtl w:val="0"/>
+        </w:rPr>
+        <w:t xml:space="preserve">: {dataFimAtividade}</w:t>
+      </w:r>
+    </w:p>
+    <w:p>
+      <w:pPr>
+        <w:ind w:right="1759"/>
+        <w:rPr>
+          <w:rFonts w:ascii="Calibri" w:cs="Calibri" w:eastAsia="Calibri" w:hAnsi="Calibri"/>
+          <w:sz w:val="24"/>
+          <w:szCs w:val="24"/>
+        </w:rPr>
+      </w:pPr>
+      <w:r>
+        <w:rPr>
+          <w:rFonts w:ascii="Calibri" w:cs="Calibri" w:eastAsia="Calibri" w:hAnsi="Calibri"/>
+          <w:b w:val="1"/>
+          <w:sz w:val="24"/>
+          <w:szCs w:val="24"/>
+          <w:rtl w:val="0"/>
+        </w:rPr>
+        <w:t xml:space="preserve">Total de Períodos</w:t>
+      </w:r>
+      <w:r>
+        <w:rPr>
+          <w:rFonts w:ascii="Calibri" w:cs="Calibri" w:eastAsia="Calibri" w:hAnsi="Calibri"/>
+          <w:sz w:val="24"/>
+          <w:szCs w:val="24"/>
+          <w:rtl w:val="0"/>
+        </w:rPr>
+        <w:t xml:space="preserve">: {totalPeriodos}</w:t>
+      </w:r>
+    </w:p>
+    <w:p>
+      <w:pPr>
+        <w:ind w:right="1759"/>
+        <w:rPr>
+          <w:rFonts w:ascii="Calibri" w:cs="Calibri" w:eastAsia="Calibri" w:hAnsi="Calibri"/>
+          <w:sz w:val="24"/>
+          <w:szCs w:val="24"/>
+        </w:rPr>
+      </w:pPr>
+      <w:r>
+        <w:rPr>
+          <w:rFonts w:ascii="Calibri" w:cs="Calibri" w:eastAsia="Calibri" w:hAnsi="Calibri"/>
+          <w:b w:val="1"/>
+          <w:sz w:val="24"/>
+          <w:szCs w:val="24"/>
+          <w:rtl w:val="0"/>
+        </w:rPr>
+        <w:t xml:space="preserve">Especificação</w:t>
+      </w:r>
+      <w:r>
+        <w:rPr>
+          <w:rFonts w:ascii="Calibri" w:cs="Calibri" w:eastAsia="Calibri" w:hAnsi="Calibri"/>
+          <w:sz w:val="24"/>
+          <w:szCs w:val="24"/>
+          <w:rtl w:val="0"/>
+        </w:rPr>
+        <w:t xml:space="preserve">: {especificacaoAtividade}</w:t>
+      </w:r>
+    </w:p>
+    <w:p>
+      <w:pPr>
+        <w:ind w:right="1759"/>
+        <w:rPr>
+          <w:rFonts w:ascii="Calibri" w:cs="Calibri" w:eastAsia="Calibri" w:hAnsi="Calibri"/>
+          <w:sz w:val="24"/>
+          <w:szCs w:val="24"/>
+        </w:rPr>
+      </w:pPr>
+      <w:r>
+        <w:rPr>
+          <w:rFonts w:ascii="Calibri" w:cs="Calibri" w:eastAsia="Calibri" w:hAnsi="Calibri"/>
+          <w:sz w:val="24"/>
+          <w:szCs w:val="24"/>
+          <w:rtl w:val="0"/>
+        </w:rPr>
+        <w:t xml:space="preserve">)</w:t>
       </w:r>
     </w:p>
     <w:p>
@@ -2847,11 +3125,19 @@
       </w:pPr>
     </w:pPrDefault>
   </w:docDefaults>
+  <w:style w:type="table" w:styleId="TableNormal" w:default="1">
+    <w:name w:val="TableNormal"/>
+    <w:tblPr>
+      <w:tblCellMar>
+        <w:top w:w="100.0" w:type="dxa"/>
+        <w:left w:w="100.0" w:type="dxa"/>
+        <w:bottom w:w="100.0" w:type="dxa"/>
+        <w:right w:w="100.0" w:type="dxa"/>
+      </w:tblCellMar>
+    </w:tblPr>
+  </w:style>
   <w:style w:type="paragraph" w:styleId="Normal" w:default="1">
     <w:name w:val="normal"/>
-  </w:style>
-  <w:style w:type="table" w:styleId="TableNormal" w:default="1">
-    <w:name w:val="TableNormal"/>
   </w:style>
   <w:style w:type="paragraph" w:styleId="Heading1">
     <w:name w:val="heading 1"/>

</xml_diff>